<commit_message>
Added Average Score function
</commit_message>
<xml_diff>
--- a/Documentation.docx
+++ b/Documentation.docx
@@ -764,8 +764,6 @@
         </w:rPr>
         <w:t>Output</w:t>
       </w:r>
-      <w:bookmarkStart w:id="0" w:name="_GoBack"/>
-      <w:bookmarkEnd w:id="0"/>
     </w:p>
     <w:p>
       <w:pPr>
@@ -820,6 +818,68 @@
           <w:lang w:val="en-US"/>
         </w:rPr>
       </w:pPr>
+    </w:p>
+    <w:p>
+      <w:pPr>
+        <w:rPr>
+          <w:lang w:val="en-US"/>
+        </w:rPr>
+      </w:pPr>
+      <w:r>
+        <w:rPr>
+          <w:lang w:val="en-US"/>
+        </w:rPr>
+        <w:t>Now added average result</w:t>
+      </w:r>
+    </w:p>
+    <w:p>
+      <w:pPr>
+        <w:rPr>
+          <w:lang w:val="en-US"/>
+        </w:rPr>
+      </w:pPr>
+      <w:r>
+        <w:rPr>
+          <w:noProof/>
+        </w:rPr>
+        <w:drawing>
+          <wp:inline distT="0" distB="0" distL="0" distR="0" wp14:anchorId="46F88492" wp14:editId="4702ADD4">
+            <wp:extent cx="3781425" cy="609600"/>
+            <wp:effectExtent l="0" t="0" r="9525" b="0"/>
+            <wp:docPr id="3" name="Picture 3"/>
+            <wp:cNvGraphicFramePr>
+              <a:graphicFrameLocks xmlns:a="http://schemas.openxmlformats.org/drawingml/2006/main" noChangeAspect="1"/>
+            </wp:cNvGraphicFramePr>
+            <a:graphic xmlns:a="http://schemas.openxmlformats.org/drawingml/2006/main">
+              <a:graphicData uri="http://schemas.openxmlformats.org/drawingml/2006/picture">
+                <pic:pic xmlns:pic="http://schemas.openxmlformats.org/drawingml/2006/picture">
+                  <pic:nvPicPr>
+                    <pic:cNvPr id="1" name=""/>
+                    <pic:cNvPicPr/>
+                  </pic:nvPicPr>
+                  <pic:blipFill>
+                    <a:blip r:embed="rId8"/>
+                    <a:stretch>
+                      <a:fillRect/>
+                    </a:stretch>
+                  </pic:blipFill>
+                  <pic:spPr>
+                    <a:xfrm>
+                      <a:off x="0" y="0"/>
+                      <a:ext cx="3781425" cy="609600"/>
+                    </a:xfrm>
+                    <a:prstGeom prst="rect">
+                      <a:avLst/>
+                    </a:prstGeom>
+                  </pic:spPr>
+                </pic:pic>
+              </a:graphicData>
+            </a:graphic>
+          </wp:inline>
+        </w:drawing>
+      </w:r>
+      <w:bookmarkStart w:id="0" w:name="_GoBack"/>
+      <w:bookmarkEnd w:id="0"/>
     </w:p>
     <w:p>
       <w:pPr>

</xml_diff>